<commit_message>
adding changes to the documentation
ready for team discussion prior to finalizing the readme file
</commit_message>
<xml_diff>
--- a/Project 3 Data Engineer Track-Documentation.docx
+++ b/Project 3 Data Engineer Track-Documentation.docx
@@ -24,7 +24,7 @@
           <w:sz w:val="40"/>
           <w:szCs w:val="40"/>
         </w:rPr>
-        <w:t xml:space="preserve"> – Team 1</w:t>
+        <w:t xml:space="preserve"> – Team 1– </w:t>
       </w:r>
       <w:r>
         <w:rPr>
@@ -32,22 +32,6 @@
           <w:sz w:val="40"/>
           <w:szCs w:val="40"/>
         </w:rPr>
-        <w:t>–</w:t>
-      </w:r>
-      <w:r>
-        <w:rPr>
-          <w:rFonts w:ascii="Times New Roman" w:hAnsi="Times New Roman" w:cs="Times New Roman"/>
-          <w:sz w:val="40"/>
-          <w:szCs w:val="40"/>
-        </w:rPr>
-        <w:t xml:space="preserve"> </w:t>
-      </w:r>
-      <w:r>
-        <w:rPr>
-          <w:rFonts w:ascii="Times New Roman" w:hAnsi="Times New Roman" w:cs="Times New Roman"/>
-          <w:sz w:val="40"/>
-          <w:szCs w:val="40"/>
-        </w:rPr>
         <w:t>Data Engineer Track</w:t>
       </w:r>
     </w:p>
@@ -216,7 +200,13 @@
       </w:r>
       <w:proofErr w:type="gramEnd"/>
       <w:r>
-        <w:t xml:space="preserve"> the team was careful to select reputable sources erring on the side of caution. We wanted to ensure we do not have bias in our data such as Algorithmic bias which refers to situations in which automated systems have a bias either in favor of or against certain groups of people. Lastly, we were careful to not include data that would have any PII (Personally Identifiable Information) to maintain privacy and prevent identity theft. </w:t>
+        <w:t xml:space="preserve"> the team was careful to select reputable sources erring on the side of caution. We wanted to ensure </w:t>
+      </w:r>
+      <w:r>
+        <w:t>there was no</w:t>
+      </w:r>
+      <w:r>
+        <w:t xml:space="preserve"> bias in our data such as Algorithmic bias which refers to situations in which automated systems have a bias either in favor of or against certain groups of people. Lastly, we were careful to not include data that would have any PII (Personally Identifiable Information) to maintain privacy and prevent identity theft. </w:t>
       </w:r>
     </w:p>
     <w:p>
@@ -225,8 +215,46 @@
         <w:ind w:left="1488"/>
       </w:pPr>
       <w:r>
-        <w:t xml:space="preserve">With these items top of mind the team selected census.gov to get the primary data set. </w:t>
-      </w:r>
+        <w:t xml:space="preserve">With these items top of mind the team selected census.gov to </w:t>
+      </w:r>
+      <w:r>
+        <w:t>obtain</w:t>
+      </w:r>
+      <w:r>
+        <w:t xml:space="preserve"> the primary data set. </w:t>
+      </w:r>
+    </w:p>
+    <w:p>
+      <w:pPr>
+        <w:pStyle w:val="ListParagraph"/>
+        <w:numPr>
+          <w:ilvl w:val="0"/>
+          <w:numId w:val="1"/>
+        </w:numPr>
+      </w:pPr>
+      <w:r>
+        <w:t xml:space="preserve">For this project the team selected Pandas </w:t>
+      </w:r>
+      <w:proofErr w:type="spellStart"/>
+      <w:r>
+        <w:t>DataFrame</w:t>
+      </w:r>
+      <w:proofErr w:type="spellEnd"/>
+      <w:r>
+        <w:t xml:space="preserve">. It was selected as the data collected from our sources are Two-Dimensional Structure with rows and columns. It will also allow users interacting with the data to utilize Labeled Axes to access, manipulate and perform analysis. </w:t>
+      </w:r>
+      <w:r>
+        <w:t>(10 points)</w:t>
+      </w:r>
+      <w:r>
+        <w:t xml:space="preserve"> </w:t>
+      </w:r>
+    </w:p>
+    <w:p>
+      <w:pPr>
+        <w:pStyle w:val="ListParagraph"/>
+        <w:ind w:left="1488"/>
+      </w:pPr>
     </w:p>
     <w:p>
       <w:pPr>
@@ -235,17 +263,182 @@
           <w:ilvl w:val="1"/>
           <w:numId w:val="1"/>
         </w:numPr>
+        <w:rPr>
+          <w:highlight w:val="magenta"/>
+        </w:rPr>
+      </w:pPr>
+      <w:r>
+        <w:rPr>
+          <w:highlight w:val="magenta"/>
+        </w:rPr>
+        <w:t>Folder Name</w:t>
+      </w:r>
+      <w:r>
+        <w:rPr>
+          <w:highlight w:val="magenta"/>
+        </w:rPr>
+        <w:t xml:space="preserve"> -</w:t>
+      </w:r>
+      <w:r>
+        <w:rPr>
+          <w:highlight w:val="magenta"/>
+        </w:rPr>
+        <w:t xml:space="preserve"> Census </w:t>
+      </w:r>
+      <w:r>
+        <w:rPr>
+          <w:highlight w:val="magenta"/>
+        </w:rPr>
+        <w:t>Data</w:t>
+      </w:r>
+    </w:p>
+    <w:p>
+      <w:pPr>
+        <w:pStyle w:val="ListParagraph"/>
+        <w:numPr>
+          <w:ilvl w:val="2"/>
+          <w:numId w:val="1"/>
+        </w:numPr>
       </w:pPr>
       <w:r>
         <w:t xml:space="preserve">Census Business Builder – Primary Variable </w:t>
       </w:r>
+      <w:r>
+        <w:t>is</w:t>
+      </w:r>
+      <w:r>
+        <w:t xml:space="preserve"> State, Secondary Variable </w:t>
+      </w:r>
+      <w:r>
+        <w:t xml:space="preserve">is </w:t>
+      </w:r>
+      <w:r>
+        <w:t>Consumer Spending, and Secondary Categories</w:t>
+      </w:r>
+      <w:r>
+        <w:t xml:space="preserve"> is</w:t>
+      </w:r>
+      <w:r>
+        <w:t xml:space="preserve"> Percent working age (25 to 64 years)</w:t>
+      </w:r>
+      <w:r>
+        <w:t xml:space="preserve"> </w:t>
+      </w:r>
+    </w:p>
+    <w:p>
+      <w:pPr>
+        <w:pStyle w:val="ListParagraph"/>
+        <w:numPr>
+          <w:ilvl w:val="3"/>
+          <w:numId w:val="1"/>
+        </w:numPr>
+      </w:pPr>
+      <w:r>
+        <w:t>MapData.csv is a list of all US states, estimate of consumer expenditures per household as well as the percent of the working population age 25-64. This is the list from where the team captured the top 5 and bottom 5 affluent states.</w:t>
+      </w:r>
+      <w:r>
+        <w:t xml:space="preserve"> This was derived from the estimate of consumer expenditures per household.</w:t>
+      </w:r>
+      <w:r>
+        <w:t xml:space="preserve"> Top 5 States in order is DC, Maryland, Massachusetts, New Jersey &amp; Washington. Bottom 5 States in order is West Virginia, Mississippi, Louisiana, Arkansas &amp; Alabama. (link: </w:t>
+      </w:r>
+      <w:r>
+        <w:t>https://cbb.census.gov/cbb/#view=map&amp;industries=00&amp;clusterName=Custom+Industries&amp;geoType=state&amp;dataVariable=45&amp;dashboardVars=15-17-33-64&amp;centerX=-10802692&amp;centerY=4568679&amp;level=4&amp;theme=default&amp;dataVariable1=291&amp;dynHeader=Custom+Region</w:t>
+      </w:r>
+      <w:r>
+        <w:t>)</w:t>
+      </w:r>
+    </w:p>
+    <w:p>
+      <w:pPr>
+        <w:pStyle w:val="ListParagraph"/>
+        <w:numPr>
+          <w:ilvl w:val="3"/>
+          <w:numId w:val="1"/>
+        </w:numPr>
+      </w:pPr>
+      <w:r>
+        <w:t>City and Town Population Totals 2020-</w:t>
+      </w:r>
       <w:proofErr w:type="gramStart"/>
       <w:r>
-        <w:t>=  State</w:t>
+        <w:t>2023  for</w:t>
       </w:r>
       <w:proofErr w:type="gramEnd"/>
       <w:r>
-        <w:t>, Secondary Variable = Consumer Spending, and Secondary Categories = Percent working age (25 to 64 years)</w:t>
+        <w:t xml:space="preserve"> the United States from census.gov was downloaded to get the population for each city in the US. The highest populated city from the top 5 and bottom 5 affulent States were noted. </w:t>
+      </w:r>
+      <w:r>
+        <w:t xml:space="preserve">Washington city, District of Columbia, Boston city, Massachusetts, </w:t>
+      </w:r>
+      <w:proofErr w:type="spellStart"/>
+      <w:r>
+        <w:t>Newwark</w:t>
+      </w:r>
+      <w:proofErr w:type="spellEnd"/>
+      <w:r>
+        <w:t xml:space="preserve"> City, New Jersey, Baltimore city, Maryland, Seattle city, Washington, Huntsville city, Alabama, Little Rock city, Arkansas, Charleston city, West Virginia, New Orleans city, Louisiana and Jackson city, Mississippi. </w:t>
+      </w:r>
+      <w:r>
+        <w:t>(</w:t>
+      </w:r>
+      <w:proofErr w:type="gramStart"/>
+      <w:r>
+        <w:t>link:</w:t>
+      </w:r>
+      <w:r>
+        <w:t>https://www.census.gov/data/tables/time-series/demo/popest/2020s-total-cities-and-towns.html</w:t>
+      </w:r>
+      <w:proofErr w:type="gramEnd"/>
+      <w:r>
+        <w:t>)</w:t>
+      </w:r>
+    </w:p>
+    <w:p>
+      <w:pPr>
+        <w:pStyle w:val="ListParagraph"/>
+        <w:numPr>
+          <w:ilvl w:val="3"/>
+          <w:numId w:val="1"/>
+        </w:numPr>
+      </w:pPr>
+      <w:r>
+        <w:t xml:space="preserve">For each of the State </w:t>
+      </w:r>
+      <w:r>
+        <w:t xml:space="preserve">a </w:t>
+      </w:r>
+      <w:r>
+        <w:t xml:space="preserve">detailed view report was exported to a csv file to include demographic &amp; socioeconomic characteristics. These 10 csv files were clean and prepped using python. (link: </w:t>
+      </w:r>
+      <w:hyperlink r:id="rId5" w:history="1">
+        <w:r>
+          <w:rPr>
+            <w:rStyle w:val="Hyperlink"/>
+          </w:rPr>
+          <w:t>https://cbb.census.gov/cbb/#view=report&amp;industries=00&amp;clusterName=Custom+Industries&amp;geoType=state&amp;dataVariable=179&amp;dashboardVars=15-17-33-64&amp;centerX=-8597980&amp;centerY=4694599&amp;level=7&amp;theme=default&amp;geoId=24&amp;dynHeader=Custom+Region</w:t>
+        </w:r>
+      </w:hyperlink>
+      <w:r>
+        <w:t>)</w:t>
+      </w:r>
+    </w:p>
+    <w:p>
+      <w:pPr>
+        <w:pStyle w:val="ListParagraph"/>
+        <w:numPr>
+          <w:ilvl w:val="1"/>
+          <w:numId w:val="1"/>
+        </w:numPr>
+        <w:rPr>
+          <w:highlight w:val="magenta"/>
+        </w:rPr>
+      </w:pPr>
+      <w:r>
+        <w:rPr>
+          <w:highlight w:val="magenta"/>
+        </w:rPr>
+        <w:t>Folder Name – Virtual Crossing/Weather Data</w:t>
       </w:r>
     </w:p>
     <w:p>
@@ -257,28 +450,30 @@
         </w:numPr>
       </w:pPr>
       <w:r>
-        <w:fldChar w:fldCharType="begin"/>
-      </w:r>
-      <w:r>
-        <w:instrText>HYPERLINK "</w:instrText>
-      </w:r>
-      <w:r>
-        <w:instrText>https://cbb.census.gov/cbb/#view=map&amp;industries=00&amp;clusterName=Custom+Industries&amp;geoType=state&amp;dataVariable=179&amp;dashboardVars=15-17-33-64&amp;centerX=-10802692&amp;centerY=4568679&amp;level=4&amp;theme=default&amp;dynHeader=Custom+Region</w:instrText>
-      </w:r>
-      <w:r>
-        <w:instrText>"</w:instrText>
-      </w:r>
-      <w:r>
-        <w:fldChar w:fldCharType="separate"/>
-      </w:r>
-      <w:r>
-        <w:rPr>
-          <w:rStyle w:val="Hyperlink"/>
-        </w:rPr>
-        <w:t>https://cbb.census.gov/cbb/#view=map&amp;industries=00&amp;clusterName=Custom+Industries&amp;geoType=state&amp;dataVariable=179&amp;dashboardVars=15-17-33-64&amp;centerX=-10802692&amp;centerY=4568679&amp;level=4&amp;theme=default&amp;dynHeader=Custom+Region</w:t>
-      </w:r>
-      <w:r>
-        <w:fldChar w:fldCharType="end"/>
+        <w:t xml:space="preserve">Weather data was for each of the city was obtained and downloaded via a csv file on </w:t>
+      </w:r>
+      <w:hyperlink r:id="rId6" w:history="1">
+        <w:r>
+          <w:rPr>
+            <w:rStyle w:val="Hyperlink"/>
+          </w:rPr>
+          <w:t>https://www.visualcrossing.com/</w:t>
+        </w:r>
+      </w:hyperlink>
+      <w:r>
+        <w:t xml:space="preserve">. </w:t>
+      </w:r>
+    </w:p>
+    <w:p>
+      <w:pPr>
+        <w:pStyle w:val="ListParagraph"/>
+        <w:numPr>
+          <w:ilvl w:val="2"/>
+          <w:numId w:val="1"/>
+        </w:numPr>
+      </w:pPr>
+      <w:r>
+        <w:t xml:space="preserve">The 10 csv files were cleaned, prepped and merged using python to  </w:t>
       </w:r>
     </w:p>
     <w:p>
@@ -288,6 +483,53 @@
           <w:ilvl w:val="1"/>
           <w:numId w:val="1"/>
         </w:numPr>
+        <w:rPr>
+          <w:highlight w:val="magenta"/>
+        </w:rPr>
+      </w:pPr>
+      <w:r>
+        <w:rPr>
+          <w:highlight w:val="magenta"/>
+        </w:rPr>
+        <w:t>Folder Name – Yelp Data</w:t>
+      </w:r>
+    </w:p>
+    <w:p>
+      <w:pPr>
+        <w:pStyle w:val="ListParagraph"/>
+        <w:numPr>
+          <w:ilvl w:val="2"/>
+          <w:numId w:val="1"/>
+        </w:numPr>
+      </w:pPr>
+      <w:r>
+        <w:t xml:space="preserve">Yelp Fusion API was leveraged to obtain local restaurants within each of the 10 cities. The results were filtered for name, location, categories, ratings, price and reviews. </w:t>
+      </w:r>
+    </w:p>
+    <w:p>
+      <w:pPr>
+        <w:pStyle w:val="ListParagraph"/>
+        <w:numPr>
+          <w:ilvl w:val="2"/>
+          <w:numId w:val="1"/>
+        </w:numPr>
+      </w:pPr>
+      <w:r>
+        <w:t xml:space="preserve">The process of creating the </w:t>
+      </w:r>
+      <w:proofErr w:type="spellStart"/>
+      <w:r>
+        <w:t>DataFrame</w:t>
+      </w:r>
+      <w:proofErr w:type="spellEnd"/>
+      <w:r>
+        <w:t xml:space="preserve"> and exporting to a csv file was done using python. </w:t>
+      </w:r>
+    </w:p>
+    <w:p>
+      <w:pPr>
+        <w:pStyle w:val="ListParagraph"/>
+        <w:ind w:left="1488"/>
       </w:pPr>
     </w:p>
     <w:p>
@@ -299,17 +541,13 @@
         </w:numPr>
       </w:pPr>
       <w:r>
-        <w:lastRenderedPageBreak/>
         <w:t>The database</w:t>
       </w:r>
       <w:r>
         <w:t xml:space="preserve"> includes a total of </w:t>
       </w:r>
       <w:r>
-        <w:rPr>
-          <w:highlight w:val="yellow"/>
-        </w:rPr>
-        <w:t>xxx</w:t>
+        <w:t>9,429</w:t>
       </w:r>
       <w:r>
         <w:t xml:space="preserve"> records.</w:t>
@@ -327,7 +565,7 @@
         </w:numPr>
       </w:pPr>
       <w:r>
-        <w:t>Census Records…</w:t>
+        <w:t>Top5.csv has 5 rows of data for state, average household income, dining out (per household), entertainment/recreation (per household) &amp; median household income.</w:t>
       </w:r>
     </w:p>
     <w:p>
@@ -339,7 +577,22 @@
         </w:numPr>
       </w:pPr>
       <w:r>
-        <w:t>Yelp Records…</w:t>
+        <w:t xml:space="preserve">Bottom5.csv has 5 rows of data </w:t>
+      </w:r>
+      <w:r>
+        <w:t xml:space="preserve">for state, average household income, dining </w:t>
+      </w:r>
+      <w:r>
+        <w:t>out (</w:t>
+      </w:r>
+      <w:r>
+        <w:t>per household), entertainment/</w:t>
+      </w:r>
+      <w:r>
+        <w:t>recreation (</w:t>
+      </w:r>
+      <w:r>
+        <w:t>per household) &amp; median household income.</w:t>
       </w:r>
     </w:p>
     <w:p>
@@ -351,7 +604,49 @@
         </w:numPr>
       </w:pPr>
       <w:r>
-        <w:t>Visual Crossing Records…</w:t>
+        <w:t>all_city_weather.csv</w:t>
+      </w:r>
+      <w:r>
+        <w:t xml:space="preserve"> </w:t>
+      </w:r>
+      <w:r>
+        <w:t xml:space="preserve">has 7,300 rows of data for city name, datetime, </w:t>
+      </w:r>
+      <w:proofErr w:type="spellStart"/>
+      <w:r>
+        <w:t>tempmin</w:t>
+      </w:r>
+      <w:proofErr w:type="spellEnd"/>
+      <w:r>
+        <w:t xml:space="preserve">, </w:t>
+      </w:r>
+      <w:proofErr w:type="spellStart"/>
+      <w:r>
+        <w:t>tempmax</w:t>
+      </w:r>
+      <w:proofErr w:type="spellEnd"/>
+      <w:r>
+        <w:t xml:space="preserve">, sunrise, sunset, icon, </w:t>
+      </w:r>
+      <w:proofErr w:type="spellStart"/>
+      <w:r>
+        <w:t>daily_avg_temp</w:t>
+      </w:r>
+      <w:proofErr w:type="spellEnd"/>
+      <w:r>
+        <w:t xml:space="preserve"> &amp; month.</w:t>
+      </w:r>
+    </w:p>
+    <w:p>
+      <w:pPr>
+        <w:pStyle w:val="ListParagraph"/>
+        <w:numPr>
+          <w:ilvl w:val="1"/>
+          <w:numId w:val="1"/>
+        </w:numPr>
+      </w:pPr>
+      <w:r>
+        <w:t>Yelp_data.csv has 2,119 rows of data for city name, location, categories, rating, price &amp; reviews.</w:t>
       </w:r>
     </w:p>
     <w:p>
@@ -363,59 +658,69 @@
         </w:numPr>
       </w:pPr>
       <w:r>
-        <w:t xml:space="preserve">In addition to the libraries covered in class the team also imported </w:t>
-      </w:r>
-      <w:r>
-        <w:rPr>
-          <w:highlight w:val="yellow"/>
-        </w:rPr>
-        <w:t>xxx</w:t>
+        <w:t>In addition to the libraries covered in class the team also importe</w:t>
+      </w:r>
+      <w:r>
+        <w:t>d The Great Expectations library for Python</w:t>
       </w:r>
       <w:r>
         <w:t xml:space="preserve">. </w:t>
       </w:r>
+      <w:r>
+        <w:t>The Great Expectation Library is a powerful tool for data validation, profiling, and documenting.</w:t>
+      </w:r>
+      <w:r>
+        <w:t xml:space="preserve"> </w:t>
+      </w:r>
+      <w:r>
+        <w:t>Th</w:t>
+      </w:r>
+      <w:r>
+        <w:t xml:space="preserve">is library </w:t>
+      </w:r>
+      <w:r>
+        <w:t xml:space="preserve">was used in </w:t>
+      </w:r>
       <w:proofErr w:type="spellStart"/>
       <w:r>
-        <w:rPr>
-          <w:highlight w:val="yellow"/>
-        </w:rPr>
-        <w:t>Xxx</w:t>
+        <w:t>city_</w:t>
+      </w:r>
+      <w:proofErr w:type="gramStart"/>
+      <w:r>
+        <w:t>weather.ipynb</w:t>
       </w:r>
       <w:proofErr w:type="spellEnd"/>
-      <w:r>
-        <w:t xml:space="preserve"> was used in notebook </w:t>
-      </w:r>
-      <w:proofErr w:type="gramStart"/>
-      <w:r>
-        <w:rPr>
-          <w:highlight w:val="yellow"/>
-        </w:rPr>
-        <w:t>xxx</w:t>
-      </w:r>
-      <w:r>
-        <w:t xml:space="preserve">  leveraging</w:t>
-      </w:r>
       <w:proofErr w:type="gramEnd"/>
       <w:r>
-        <w:t xml:space="preserve"> data sourced from </w:t>
-      </w:r>
-      <w:r>
-        <w:rPr>
-          <w:highlight w:val="yellow"/>
-        </w:rPr>
-        <w:t>xxx</w:t>
-      </w:r>
-      <w:r>
-        <w:t xml:space="preserve"> to capture </w:t>
-      </w:r>
-      <w:r>
-        <w:rPr>
-          <w:highlight w:val="yellow"/>
-        </w:rPr>
-        <w:t>xxx</w:t>
-      </w:r>
-      <w:r>
-        <w:t xml:space="preserve"> (10 points)</w:t>
+        <w:t xml:space="preserve">  to</w:t>
+      </w:r>
+      <w:r>
+        <w:t xml:space="preserve"> help verify that the data we imported was in Fahrenheit and not Celsius</w:t>
+      </w:r>
+      <w:r>
+        <w:t xml:space="preserve"> </w:t>
+      </w:r>
+      <w:r>
+        <w:t>with a range such as “</w:t>
+      </w:r>
+      <w:proofErr w:type="spellStart"/>
+      <w:r>
+        <w:t>weather_ge.expect_column_values_to_be_between</w:t>
+      </w:r>
+      <w:proofErr w:type="spellEnd"/>
+      <w:r>
+        <w:t>('</w:t>
+      </w:r>
+      <w:proofErr w:type="spellStart"/>
+      <w:r>
+        <w:t>tempmax</w:t>
+      </w:r>
+      <w:proofErr w:type="spellEnd"/>
+      <w:r>
+        <w:t>', -40, 50)</w:t>
+      </w:r>
+      <w:r>
+        <w:t>”. Because the values were outside of the ordinary range for Celsius this was proven successful to indicate the data imported was in Fahrenheit.</w:t>
       </w:r>
     </w:p>
     <w:p>
@@ -454,6 +759,26 @@
         </w:numPr>
       </w:pPr>
       <w:r>
+        <w:t xml:space="preserve">import </w:t>
+      </w:r>
+      <w:proofErr w:type="spellStart"/>
+      <w:r>
+        <w:t>pathlib</w:t>
+      </w:r>
+      <w:proofErr w:type="spellEnd"/>
+      <w:r>
+        <w:t xml:space="preserve"> import Path</w:t>
+      </w:r>
+    </w:p>
+    <w:p>
+      <w:pPr>
+        <w:pStyle w:val="ListParagraph"/>
+        <w:numPr>
+          <w:ilvl w:val="1"/>
+          <w:numId w:val="1"/>
+        </w:numPr>
+      </w:pPr>
+      <w:r>
         <w:t>import requests</w:t>
       </w:r>
     </w:p>
@@ -503,39 +828,33 @@
         </w:numPr>
       </w:pPr>
       <w:r>
-        <w:t xml:space="preserve">from datetime import datetime, </w:t>
+        <w:t>from datetime import datetime</w:t>
+      </w:r>
+    </w:p>
+    <w:p>
+      <w:pPr>
+        <w:pStyle w:val="ListParagraph"/>
+        <w:numPr>
+          <w:ilvl w:val="1"/>
+          <w:numId w:val="1"/>
+        </w:numPr>
+      </w:pPr>
+      <w:r>
+        <w:t xml:space="preserve">import </w:t>
       </w:r>
       <w:proofErr w:type="spellStart"/>
       <w:r>
-        <w:t>timedelta</w:t>
+        <w:t>great_expectations</w:t>
       </w:r>
       <w:proofErr w:type="spellEnd"/>
-    </w:p>
-    <w:p>
-      <w:pPr>
-        <w:pStyle w:val="ListParagraph"/>
-        <w:numPr>
-          <w:ilvl w:val="0"/>
-          <w:numId w:val="1"/>
-        </w:numPr>
-      </w:pPr>
-      <w:r>
-        <w:t xml:space="preserve">For this project the team selected Pandas </w:t>
+      <w:r>
+        <w:t xml:space="preserve"> as </w:t>
       </w:r>
       <w:proofErr w:type="spellStart"/>
       <w:r>
-        <w:t>DataFrame</w:t>
+        <w:t>ge</w:t>
       </w:r>
       <w:proofErr w:type="spellEnd"/>
-      <w:r>
-        <w:t xml:space="preserve">. It was selected as the data collected from our sources are Two-Dimensional Structure with rows and columns. It will also allow users interacting with the data to utilize Labeled Axes to access, manipulate and perform analysis. </w:t>
-      </w:r>
-      <w:r>
-        <w:t>(10 points)</w:t>
-      </w:r>
-      <w:r>
-        <w:t xml:space="preserve"> </w:t>
-      </w:r>
     </w:p>
     <w:p/>
     <w:p>
@@ -719,7 +1038,7 @@
   <w:abstractNum w:abstractNumId="0" w15:restartNumberingAfterBreak="0">
     <w:nsid w:val="4FE66113"/>
     <w:multiLevelType w:val="hybridMultilevel"/>
-    <w:tmpl w:val="E81E547E"/>
+    <w:tmpl w:val="8DFEE4C2"/>
     <w:lvl w:ilvl="0" w:tplc="04090001">
       <w:start w:val="1"/>
       <w:numFmt w:val="bullet"/>
@@ -744,19 +1063,19 @@
         <w:rFonts w:ascii="Courier New" w:hAnsi="Courier New" w:cs="Courier New" w:hint="default"/>
       </w:rPr>
     </w:lvl>
-    <w:lvl w:ilvl="2" w:tplc="04090005">
+    <w:lvl w:ilvl="2" w:tplc="04090001">
       <w:start w:val="1"/>
       <w:numFmt w:val="bullet"/>
-      <w:lvlText w:val=""/>
+      <w:lvlText w:val=""/>
       <w:lvlJc w:val="left"/>
       <w:pPr>
         <w:ind w:left="2208" w:hanging="360"/>
       </w:pPr>
       <w:rPr>
-        <w:rFonts w:ascii="Wingdings" w:hAnsi="Wingdings" w:hint="default"/>
+        <w:rFonts w:ascii="Symbol" w:hAnsi="Symbol" w:hint="default"/>
       </w:rPr>
     </w:lvl>
-    <w:lvl w:ilvl="3" w:tplc="04090001" w:tentative="1">
+    <w:lvl w:ilvl="3" w:tplc="04090001">
       <w:start w:val="1"/>
       <w:numFmt w:val="bullet"/>
       <w:lvlText w:val=""/>

</xml_diff>